<commit_message>
calculate_cashflow and thesis update
</commit_message>
<xml_diff>
--- a/Thesis.docx
+++ b/Thesis.docx
@@ -1215,56 +1215,7 @@
     </w:p>
     <w:p>
       <w:pPr>
-        <w:rPr>
-          <w:sz w:val="22"/>
-          <w:szCs w:val="24"/>
-        </w:rPr>
-      </w:pPr>
-      <w:r>
-        <w:rPr>
-          <w:sz w:val="22"/>
-          <w:szCs w:val="24"/>
-        </w:rPr>
-        <w:t>The electricity market is very different from the publicly known market</w:t>
-      </w:r>
-      <w:r>
-        <w:rPr>
-          <w:sz w:val="22"/>
-          <w:szCs w:val="24"/>
-        </w:rPr>
-        <w:t>s</w:t>
-      </w:r>
-      <w:r>
-        <w:rPr>
-          <w:sz w:val="22"/>
-          <w:szCs w:val="24"/>
-        </w:rPr>
-        <w:t xml:space="preserve"> such as the stock market. The main difference lies in the nature of the commodity being traded and how it is used. The electricity market trades electricity, which is an instantaneous and </w:t>
-      </w:r>
-      <w:r>
-        <w:rPr>
-          <w:sz w:val="22"/>
-          <w:szCs w:val="24"/>
-        </w:rPr>
-        <w:t>non-storable</w:t>
-      </w:r>
-      <w:r>
-        <w:rPr>
-          <w:sz w:val="22"/>
-          <w:szCs w:val="24"/>
-        </w:rPr>
-        <w:t xml:space="preserve"> commodity while the stock market trades ownership of companies. </w:t>
-      </w:r>
-      <w:r>
-        <w:rPr>
-          <w:sz w:val="22"/>
-          <w:szCs w:val="24"/>
-        </w:rPr>
-        <w:t>There are some other differences as well but this is the core difference.</w:t>
-      </w:r>
-    </w:p>
-    <w:p>
-      <w:pPr>
+        <w:jc w:val="both"/>
         <w:rPr>
           <w:sz w:val="22"/>
           <w:szCs w:val="24"/>
@@ -1296,7 +1247,7 @@
           <w:sz w:val="22"/>
           <w:szCs w:val="24"/>
         </w:rPr>
-        <w:t xml:space="preserve">The framework is an easy-to-use market simulation toolbox with integrated reinforcement learning methods, though these methods are not used. </w:t>
+        <w:t>The framework is an easy-to-use market simulation toolbox with integrated reinforcement learning methods, though these methods are not used.</w:t>
       </w:r>
       <w:r>
         <w:rPr>
@@ -1305,27 +1256,7 @@
           <w:sz w:val="22"/>
           <w:szCs w:val="24"/>
         </w:rPr>
-        <w:t xml:space="preserve">Are personal pronouns used? (I, we, </w:t>
-      </w:r>
-      <w:proofErr w:type="spellStart"/>
-      <w:r>
-        <w:rPr>
-          <w:b/>
-          <w:bCs/>
-          <w:sz w:val="22"/>
-          <w:szCs w:val="24"/>
-        </w:rPr>
-        <w:t>etc</w:t>
-      </w:r>
-      <w:proofErr w:type="spellEnd"/>
-      <w:r>
-        <w:rPr>
-          <w:b/>
-          <w:bCs/>
-          <w:sz w:val="22"/>
-          <w:szCs w:val="24"/>
-        </w:rPr>
-        <w:t xml:space="preserve">). </w:t>
+        <w:t xml:space="preserve"> </w:t>
       </w:r>
       <w:r>
         <w:rPr>
@@ -1339,7 +1270,42 @@
           <w:sz w:val="22"/>
           <w:szCs w:val="24"/>
         </w:rPr>
-        <w:t>and decrease its simulation time. Therefore, we need to find the key performance bottleneck by means of profiling. So the research questions that can asked are</w:t>
+        <w:t>and decrease its simulation time. Therefore, we need to find the key performance bottleneck</w:t>
+      </w:r>
+      <w:r>
+        <w:rPr>
+          <w:sz w:val="22"/>
+          <w:szCs w:val="24"/>
+        </w:rPr>
+        <w:t>s</w:t>
+      </w:r>
+      <w:r>
+        <w:rPr>
+          <w:sz w:val="22"/>
+          <w:szCs w:val="24"/>
+        </w:rPr>
+        <w:t xml:space="preserve"> by means of profiling. </w:t>
+      </w:r>
+      <w:r>
+        <w:rPr>
+          <w:sz w:val="22"/>
+          <w:szCs w:val="24"/>
+        </w:rPr>
+        <w:t>T</w:t>
+      </w:r>
+      <w:r>
+        <w:rPr>
+          <w:sz w:val="22"/>
+          <w:szCs w:val="24"/>
+        </w:rPr>
+        <w:t>he research questions are</w:t>
+      </w:r>
+      <w:r>
+        <w:rPr>
+          <w:sz w:val="22"/>
+          <w:szCs w:val="24"/>
+        </w:rPr>
+        <w:t>:</w:t>
       </w:r>
     </w:p>
     <w:p>
@@ -1349,17 +1315,14 @@
           <w:ilvl w:val="0"/>
           <w:numId w:val="10"/>
         </w:numPr>
-        <w:rPr>
-          <w:b/>
-          <w:bCs/>
-          <w:sz w:val="22"/>
-          <w:szCs w:val="24"/>
-        </w:rPr>
-      </w:pPr>
-      <w:r>
-        <w:rPr>
-          <w:b/>
-          <w:bCs/>
+        <w:jc w:val="both"/>
+        <w:rPr>
+          <w:sz w:val="22"/>
+          <w:szCs w:val="24"/>
+        </w:rPr>
+      </w:pPr>
+      <w:r>
+        <w:rPr>
           <w:sz w:val="22"/>
           <w:szCs w:val="24"/>
         </w:rPr>
@@ -1373,6 +1336,23 @@
           <w:ilvl w:val="0"/>
           <w:numId w:val="10"/>
         </w:numPr>
+        <w:jc w:val="both"/>
+        <w:rPr>
+          <w:sz w:val="22"/>
+          <w:szCs w:val="24"/>
+        </w:rPr>
+      </w:pPr>
+      <w:r>
+        <w:rPr>
+          <w:sz w:val="22"/>
+          <w:szCs w:val="24"/>
+        </w:rPr>
+        <w:t>What are the key performance bottlenecks?</w:t>
+      </w:r>
+    </w:p>
+    <w:p>
+      <w:pPr>
+        <w:jc w:val="both"/>
         <w:rPr>
           <w:b/>
           <w:bCs/>
@@ -1382,13 +1362,205 @@
       </w:pPr>
       <w:r>
         <w:rPr>
+          <w:sz w:val="22"/>
+          <w:szCs w:val="24"/>
+        </w:rPr>
+        <w:t>This research displays a futuristic scenario where residential consumers, instead of buying electricity from a company like Engie, can buy it directly from the market. This can be done using a sort</w:t>
+      </w:r>
+      <w:r>
+        <w:rPr>
+          <w:sz w:val="22"/>
+          <w:szCs w:val="24"/>
+        </w:rPr>
+        <w:t xml:space="preserve"> of</w:t>
+      </w:r>
+      <w:r>
+        <w:rPr>
+          <w:sz w:val="22"/>
+          <w:szCs w:val="24"/>
+        </w:rPr>
+        <w:t xml:space="preserve"> aggregator… </w:t>
+      </w:r>
+      <w:r>
+        <w:rPr>
           <w:b/>
           <w:bCs/>
           <w:sz w:val="22"/>
           <w:szCs w:val="24"/>
         </w:rPr>
-        <w:t>What are the key performance bottlenecks?</w:t>
-      </w:r>
+        <w:t xml:space="preserve">which is? </w:t>
+      </w:r>
+      <w:r>
+        <w:rPr>
+          <w:sz w:val="22"/>
+          <w:szCs w:val="24"/>
+        </w:rPr>
+        <w:t>Like an AI machine that buys electricity at a low cost. This is also the purpose of this research to simulate what it is like when resident</w:t>
+      </w:r>
+      <w:r>
+        <w:rPr>
+          <w:sz w:val="22"/>
+          <w:szCs w:val="24"/>
+        </w:rPr>
+        <w:t>s</w:t>
+      </w:r>
+      <w:r>
+        <w:rPr>
+          <w:sz w:val="22"/>
+          <w:szCs w:val="24"/>
+        </w:rPr>
+        <w:t xml:space="preserve"> buy electri</w:t>
+      </w:r>
+      <w:r>
+        <w:rPr>
+          <w:sz w:val="22"/>
+          <w:szCs w:val="24"/>
+        </w:rPr>
+        <w:t xml:space="preserve">city directly from the market. This helps us understand the scenario before a real-life implementation can be realized. It links with modelling for sustainability… </w:t>
+      </w:r>
+      <w:r>
+        <w:rPr>
+          <w:b/>
+          <w:bCs/>
+          <w:sz w:val="22"/>
+          <w:szCs w:val="24"/>
+        </w:rPr>
+        <w:t>why is it sustainable?</w:t>
+      </w:r>
+    </w:p>
+    <w:p>
+      <w:pPr>
+        <w:jc w:val="both"/>
+        <w:rPr>
+          <w:sz w:val="22"/>
+          <w:szCs w:val="24"/>
+        </w:rPr>
+      </w:pPr>
+      <w:r>
+        <w:rPr>
+          <w:sz w:val="22"/>
+          <w:szCs w:val="24"/>
+        </w:rPr>
+        <w:t>The next section will discuss the literature relevant to this research project. It will discuss the working mechanism of the electricity market, how the ASSUME framework models that market and finally what optimization is and how it is (not) implemented into the framework. The section that follows discusses the ways I set up the project. This includes how I initially set up a simulation environment that models the Belgian market, how I analyzed the bottlenecks with various profiling techniques and the optimization methods that were considered to overcome the bottlenecks. The results section will be quite graphical section where the results of the simulation, profiling, optimization and a comparison between the before and after will be discussed. Finally, we conclude this paper by summarizing the project, answer</w:t>
+      </w:r>
+      <w:r>
+        <w:rPr>
+          <w:sz w:val="22"/>
+          <w:szCs w:val="24"/>
+        </w:rPr>
+        <w:t>ing</w:t>
+      </w:r>
+      <w:r>
+        <w:rPr>
+          <w:sz w:val="22"/>
+          <w:szCs w:val="24"/>
+        </w:rPr>
+        <w:t xml:space="preserve"> the research question, discuss</w:t>
+      </w:r>
+      <w:r>
+        <w:rPr>
+          <w:sz w:val="22"/>
+          <w:szCs w:val="24"/>
+        </w:rPr>
+        <w:t>ing</w:t>
+      </w:r>
+      <w:r>
+        <w:rPr>
+          <w:sz w:val="22"/>
+          <w:szCs w:val="24"/>
+        </w:rPr>
+        <w:t xml:space="preserve"> the limitation</w:t>
+      </w:r>
+      <w:r>
+        <w:rPr>
+          <w:sz w:val="22"/>
+          <w:szCs w:val="24"/>
+        </w:rPr>
+        <w:t>s</w:t>
+      </w:r>
+      <w:r>
+        <w:rPr>
+          <w:sz w:val="22"/>
+          <w:szCs w:val="24"/>
+        </w:rPr>
+        <w:t xml:space="preserve"> and potential improvements and acknowledg</w:t>
+      </w:r>
+      <w:r>
+        <w:rPr>
+          <w:sz w:val="22"/>
+          <w:szCs w:val="24"/>
+        </w:rPr>
+        <w:t>ing</w:t>
+      </w:r>
+      <w:r>
+        <w:rPr>
+          <w:sz w:val="22"/>
+          <w:szCs w:val="24"/>
+        </w:rPr>
+        <w:t xml:space="preserve"> the people that have helped </w:t>
+      </w:r>
+      <w:r>
+        <w:rPr>
+          <w:sz w:val="22"/>
+          <w:szCs w:val="24"/>
+        </w:rPr>
+        <w:t xml:space="preserve">us </w:t>
+      </w:r>
+      <w:r>
+        <w:rPr>
+          <w:sz w:val="22"/>
+          <w:szCs w:val="24"/>
+        </w:rPr>
+        <w:t>get to this point.</w:t>
+      </w:r>
+    </w:p>
+    <w:p>
+      <w:pPr>
+        <w:rPr>
+          <w:sz w:val="22"/>
+          <w:szCs w:val="24"/>
+        </w:rPr>
+      </w:pPr>
+    </w:p>
+    <w:p>
+      <w:pPr>
+        <w:rPr>
+          <w:sz w:val="22"/>
+          <w:szCs w:val="24"/>
+        </w:rPr>
+      </w:pPr>
+    </w:p>
+    <w:p>
+      <w:pPr>
+        <w:rPr>
+          <w:sz w:val="22"/>
+          <w:szCs w:val="24"/>
+        </w:rPr>
+      </w:pPr>
+    </w:p>
+    <w:p>
+      <w:pPr>
+        <w:rPr>
+          <w:sz w:val="22"/>
+          <w:szCs w:val="24"/>
+        </w:rPr>
+      </w:pPr>
+    </w:p>
+    <w:p>
+      <w:pPr>
+        <w:rPr>
+          <w:sz w:val="22"/>
+          <w:szCs w:val="24"/>
+        </w:rPr>
+      </w:pPr>
+    </w:p>
+    <w:p>
+      <w:pPr>
+        <w:rPr>
+          <w:sz w:val="22"/>
+          <w:szCs w:val="24"/>
+        </w:rPr>
+      </w:pPr>
     </w:p>
     <w:p>
       <w:pPr>
@@ -1404,12 +1576,419 @@
       </w:pPr>
       <w:bookmarkStart w:id="4" w:name="_Toc196822497"/>
       <w:r>
+        <w:lastRenderedPageBreak/>
         <w:t>Literature Review</w:t>
       </w:r>
       <w:bookmarkEnd w:id="4"/>
     </w:p>
     <w:p>
       <w:pPr>
+        <w:rPr>
+          <w:sz w:val="22"/>
+          <w:szCs w:val="24"/>
+        </w:rPr>
+      </w:pPr>
+      <w:r>
+        <w:rPr>
+          <w:sz w:val="22"/>
+          <w:szCs w:val="24"/>
+        </w:rPr>
+        <w:t xml:space="preserve">The electricity market is very different from the publicly known markets such as the stock market. The main difference lies in the nature of the commodity being traded and how it is used. The electricity market trades electricity, which is an instantaneous and non-storable commodity while the stock market trades ownership of companies. </w:t>
+      </w:r>
+    </w:p>
+    <w:p>
+      <w:pPr>
+        <w:rPr>
+          <w:sz w:val="22"/>
+          <w:szCs w:val="24"/>
+        </w:rPr>
+      </w:pPr>
+      <w:r>
+        <w:rPr>
+          <w:sz w:val="22"/>
+          <w:szCs w:val="24"/>
+        </w:rPr>
+        <w:t xml:space="preserve">The main electricity market in Belgium is the </w:t>
+      </w:r>
+      <w:proofErr w:type="spellStart"/>
+      <w:r>
+        <w:rPr>
+          <w:sz w:val="22"/>
+          <w:szCs w:val="24"/>
+        </w:rPr>
+        <w:t>E</w:t>
+      </w:r>
+      <w:r>
+        <w:rPr>
+          <w:sz w:val="22"/>
+          <w:szCs w:val="24"/>
+        </w:rPr>
+        <w:t>pexspot</w:t>
+      </w:r>
+      <w:proofErr w:type="spellEnd"/>
+      <w:r>
+        <w:rPr>
+          <w:sz w:val="22"/>
+          <w:szCs w:val="24"/>
+        </w:rPr>
+        <w:t xml:space="preserve">. The members of the market submit orders for buying and/or selling power, which are registered in an orderbook. These order reflect the demand and supply </w:t>
+      </w:r>
+      <w:r>
+        <w:rPr>
+          <w:sz w:val="22"/>
+          <w:szCs w:val="24"/>
+        </w:rPr>
+        <w:t xml:space="preserve">of </w:t>
+      </w:r>
+      <w:r>
+        <w:rPr>
+          <w:sz w:val="22"/>
+          <w:szCs w:val="24"/>
+        </w:rPr>
+        <w:t xml:space="preserve">the market at a specific moment in time. Based on the orderbook, a market price is calculated which </w:t>
+      </w:r>
+      <w:r>
+        <w:rPr>
+          <w:sz w:val="22"/>
+          <w:szCs w:val="24"/>
+        </w:rPr>
+        <w:t xml:space="preserve">will be explained </w:t>
+      </w:r>
+      <w:r>
+        <w:rPr>
+          <w:sz w:val="22"/>
+          <w:szCs w:val="24"/>
+        </w:rPr>
+        <w:t xml:space="preserve">in a later paragraph. </w:t>
+      </w:r>
+      <w:r>
+        <w:rPr>
+          <w:sz w:val="22"/>
+          <w:szCs w:val="24"/>
+        </w:rPr>
+        <w:t>Once the trade is complete, the transaction is cleared and settled. Clearing ensures the proper fulfillment of each contract registered on the market. The clearing entity, which in the case of</w:t>
+      </w:r>
+      <w:r>
+        <w:rPr>
+          <w:sz w:val="22"/>
+          <w:szCs w:val="24"/>
+        </w:rPr>
+        <w:t xml:space="preserve"> the</w:t>
+      </w:r>
+      <w:r>
+        <w:rPr>
+          <w:sz w:val="22"/>
+          <w:szCs w:val="24"/>
+        </w:rPr>
+        <w:t xml:space="preserve"> </w:t>
+      </w:r>
+      <w:proofErr w:type="spellStart"/>
+      <w:r>
+        <w:rPr>
+          <w:sz w:val="22"/>
+          <w:szCs w:val="24"/>
+        </w:rPr>
+        <w:t>Epexspot</w:t>
+      </w:r>
+      <w:proofErr w:type="spellEnd"/>
+      <w:r>
+        <w:rPr>
+          <w:sz w:val="22"/>
+          <w:szCs w:val="24"/>
+        </w:rPr>
+        <w:t xml:space="preserve"> is the ECC, steps in and becomes the contractual partner for both the buyer and the seller to ensure the </w:t>
+      </w:r>
+      <w:r>
+        <w:rPr>
+          <w:sz w:val="22"/>
+          <w:szCs w:val="24"/>
+        </w:rPr>
+        <w:t>fulfillment</w:t>
+      </w:r>
+      <w:r>
+        <w:rPr>
+          <w:sz w:val="22"/>
+          <w:szCs w:val="24"/>
+        </w:rPr>
+        <w:t xml:space="preserve"> of each trade and </w:t>
+      </w:r>
+      <w:r>
+        <w:rPr>
+          <w:sz w:val="22"/>
+          <w:szCs w:val="24"/>
+        </w:rPr>
+        <w:t xml:space="preserve">to </w:t>
+      </w:r>
+      <w:r>
+        <w:rPr>
+          <w:sz w:val="22"/>
+          <w:szCs w:val="24"/>
+        </w:rPr>
+        <w:t xml:space="preserve">mitigate counterparty risk. By matching supply and demand, the market ensures transparent and reliable prices and </w:t>
+      </w:r>
+      <w:r>
+        <w:rPr>
+          <w:sz w:val="22"/>
+          <w:szCs w:val="24"/>
+        </w:rPr>
+        <w:t xml:space="preserve">the </w:t>
+      </w:r>
+      <w:r>
+        <w:rPr>
+          <w:sz w:val="22"/>
+          <w:szCs w:val="24"/>
+        </w:rPr>
+        <w:t xml:space="preserve">market operators </w:t>
+      </w:r>
+      <w:r>
+        <w:rPr>
+          <w:sz w:val="22"/>
+          <w:szCs w:val="24"/>
+        </w:rPr>
+        <w:t xml:space="preserve">such as the ECC </w:t>
+      </w:r>
+      <w:r>
+        <w:rPr>
+          <w:sz w:val="22"/>
+          <w:szCs w:val="24"/>
+        </w:rPr>
+        <w:t>(via TSO) make sure the electricity is delivered and paid.</w:t>
+      </w:r>
+    </w:p>
+    <w:p>
+      <w:pPr>
+        <w:rPr>
+          <w:sz w:val="22"/>
+          <w:szCs w:val="24"/>
+        </w:rPr>
+      </w:pPr>
+      <w:r>
+        <w:rPr>
+          <w:sz w:val="22"/>
+          <w:szCs w:val="24"/>
+        </w:rPr>
+        <w:t xml:space="preserve">The </w:t>
+      </w:r>
+      <w:proofErr w:type="spellStart"/>
+      <w:r>
+        <w:rPr>
+          <w:sz w:val="22"/>
+          <w:szCs w:val="24"/>
+        </w:rPr>
+        <w:t>Epexspot</w:t>
+      </w:r>
+      <w:proofErr w:type="spellEnd"/>
+      <w:r>
+        <w:rPr>
+          <w:sz w:val="22"/>
+          <w:szCs w:val="24"/>
+        </w:rPr>
+        <w:t xml:space="preserve"> operates in two market, Day-Ahead and Intraday, that fulfill their</w:t>
+      </w:r>
+      <w:r>
+        <w:rPr>
+          <w:sz w:val="22"/>
+          <w:szCs w:val="24"/>
+        </w:rPr>
+        <w:t xml:space="preserve"> own</w:t>
+      </w:r>
+      <w:r>
+        <w:rPr>
+          <w:sz w:val="22"/>
+          <w:szCs w:val="24"/>
+        </w:rPr>
+        <w:t xml:space="preserve"> indispensable purpose. </w:t>
+      </w:r>
+      <w:r>
+        <w:rPr>
+          <w:sz w:val="22"/>
+          <w:szCs w:val="24"/>
+        </w:rPr>
+        <w:t xml:space="preserve">The day ahead market operates through a blind auction that takes place once a day, all year around where all the hours of the following day are traded. The orders are logged in by the members before the orderbook closes. The market established a demand curve based on the buy-orders and a supply curve based on the sell order, both for each hour of the following day. The market clearing price (MCP), which reflects the demand and supply, lies at the intersection of both curves. </w:t>
+      </w:r>
+      <w:r>
+        <w:rPr>
+          <w:b/>
+          <w:bCs/>
+          <w:sz w:val="22"/>
+          <w:szCs w:val="24"/>
+        </w:rPr>
+        <w:t>Maybe a graph of the MCP?</w:t>
+      </w:r>
+      <w:r>
+        <w:rPr>
+          <w:sz w:val="22"/>
+          <w:szCs w:val="24"/>
+        </w:rPr>
+        <w:t xml:space="preserve"> </w:t>
+      </w:r>
+      <w:r>
+        <w:rPr>
+          <w:sz w:val="22"/>
+          <w:szCs w:val="24"/>
+        </w:rPr>
+        <w:t xml:space="preserve">The </w:t>
+      </w:r>
+      <w:r>
+        <w:rPr>
+          <w:sz w:val="22"/>
+          <w:szCs w:val="24"/>
+        </w:rPr>
+        <w:t>MCP, that is determined for each delivery period</w:t>
+      </w:r>
+      <w:r>
+        <w:rPr>
+          <w:sz w:val="22"/>
+          <w:szCs w:val="24"/>
+        </w:rPr>
+        <w:t xml:space="preserve">, </w:t>
+      </w:r>
+      <w:r>
+        <w:rPr>
+          <w:sz w:val="22"/>
+          <w:szCs w:val="24"/>
+        </w:rPr>
+        <w:t>applies to all buyers and sellers. All buyers who submitted volumes at a price higher than the MCP are executed for these volumes and pay the MCP, and all sellers who submitted volumes priced lower than the MCP are executed for these volumes and receive the MCP</w:t>
+      </w:r>
+      <w:r>
+        <w:rPr>
+          <w:sz w:val="22"/>
+          <w:szCs w:val="24"/>
+        </w:rPr>
+        <w:t xml:space="preserve">. </w:t>
+      </w:r>
+    </w:p>
+    <w:p>
+      <w:pPr>
+        <w:rPr>
+          <w:sz w:val="22"/>
+          <w:szCs w:val="24"/>
+        </w:rPr>
+      </w:pPr>
+      <w:r>
+        <w:rPr>
+          <w:sz w:val="22"/>
+          <w:szCs w:val="24"/>
+        </w:rPr>
+        <w:t>The Intraday market offers the possibility to trade even more in the On the Intraday continuous market, participants trade 24 hours a day, with delivery on the same day. As soon as a buy- and sell-order match, the trade is executed. Electricity can be traded up to 5 minutes before delivery and through hourly, half-hourly or quarter-hourly contracts. As this allows for a high level of flexibility, members use the Intraday market to make last minute adjustments and to balance their positions closer to real time.</w:t>
+      </w:r>
+    </w:p>
+    <w:p>
+      <w:pPr>
+        <w:rPr>
+          <w:sz w:val="22"/>
+          <w:szCs w:val="24"/>
+        </w:rPr>
+      </w:pPr>
+      <w:r>
+        <w:rPr>
+          <w:sz w:val="22"/>
+          <w:szCs w:val="24"/>
+        </w:rPr>
+        <w:t xml:space="preserve">The price formation process on the </w:t>
+      </w:r>
+      <w:proofErr w:type="spellStart"/>
+      <w:r>
+        <w:rPr>
+          <w:sz w:val="22"/>
+          <w:szCs w:val="24"/>
+        </w:rPr>
+        <w:t>Epexspot</w:t>
+      </w:r>
+      <w:proofErr w:type="spellEnd"/>
+      <w:r>
+        <w:rPr>
+          <w:sz w:val="22"/>
+          <w:szCs w:val="24"/>
+        </w:rPr>
+        <w:t xml:space="preserve"> Day-Ahead market follows the merit order principle. This principle guarantees the lowest possible prices to satisfy demand on the power market, as the generation with the lowest costs (or the willingness to sell at the lowest price) is dispatched first.</w:t>
+      </w:r>
+      <w:r>
+        <w:rPr>
+          <w:sz w:val="22"/>
+          <w:szCs w:val="24"/>
+        </w:rPr>
+        <w:t xml:space="preserve"> The </w:t>
+      </w:r>
+      <w:r>
+        <w:rPr>
+          <w:sz w:val="22"/>
+          <w:szCs w:val="24"/>
+        </w:rPr>
+        <w:t xml:space="preserve"> most expensive unit that has to be activated to meet the demand sets the price</w:t>
+      </w:r>
+      <w:r>
+        <w:rPr>
+          <w:sz w:val="22"/>
+          <w:szCs w:val="24"/>
+        </w:rPr>
+        <w:t>, the market clearing price</w:t>
+      </w:r>
+      <w:r>
+        <w:rPr>
+          <w:sz w:val="22"/>
+          <w:szCs w:val="24"/>
+        </w:rPr>
+        <w:t>.</w:t>
+      </w:r>
+      <w:r>
+        <w:rPr>
+          <w:sz w:val="22"/>
+          <w:szCs w:val="24"/>
+        </w:rPr>
+        <w:t xml:space="preserve"> The least expensive units usually renewables like wind and solar while the most expensive are gas and coal plants.</w:t>
+      </w:r>
+    </w:p>
+    <w:p>
+      <w:pPr>
+        <w:rPr>
+          <w:sz w:val="22"/>
+          <w:szCs w:val="24"/>
+        </w:rPr>
+      </w:pPr>
+    </w:p>
+    <w:p>
+      <w:pPr>
+        <w:rPr>
+          <w:sz w:val="22"/>
+          <w:szCs w:val="24"/>
+        </w:rPr>
+      </w:pPr>
+    </w:p>
+    <w:p>
+      <w:pPr>
+        <w:rPr>
+          <w:sz w:val="22"/>
+          <w:szCs w:val="24"/>
+        </w:rPr>
+      </w:pPr>
+    </w:p>
+    <w:p>
+      <w:pPr>
+        <w:rPr>
+          <w:sz w:val="22"/>
+          <w:szCs w:val="24"/>
+        </w:rPr>
+      </w:pPr>
+    </w:p>
+    <w:p>
+      <w:pPr>
+        <w:rPr>
+          <w:sz w:val="22"/>
+          <w:szCs w:val="24"/>
+        </w:rPr>
+      </w:pPr>
+    </w:p>
+    <w:p>
+      <w:pPr>
+        <w:rPr>
+          <w:sz w:val="22"/>
+          <w:szCs w:val="24"/>
+        </w:rPr>
+      </w:pPr>
+    </w:p>
+    <w:p>
+      <w:pPr>
         <w:pStyle w:val="Kop1"/>
       </w:pPr>
       <w:bookmarkStart w:id="5" w:name="_Toc196822498"/>
@@ -1458,9 +2037,300 @@
       </w:r>
       <w:bookmarkEnd w:id="9"/>
     </w:p>
-    <w:p/>
+    <w:p>
+      <w:r>
+        <w:t xml:space="preserve">Harder, N., </w:t>
+      </w:r>
+      <w:proofErr w:type="spellStart"/>
+      <w:r>
+        <w:t>Qussous</w:t>
+      </w:r>
+      <w:proofErr w:type="spellEnd"/>
+      <w:r>
+        <w:t>, R., &amp; Weidlich, A. (2023). Fit for purpose: Modeling wholesale electricity markets</w:t>
+      </w:r>
+      <w:r>
+        <w:t xml:space="preserve"> </w:t>
+      </w:r>
+      <w:r>
+        <w:t xml:space="preserve">realistically with multi-agent deep reinforcement learning. Energy and AI, 14, 100295. </w:t>
+      </w:r>
+      <w:proofErr w:type="spellStart"/>
+      <w:r>
+        <w:t>doi</w:t>
+      </w:r>
+      <w:proofErr w:type="spellEnd"/>
+      <w:r>
+        <w:t>:</w:t>
+      </w:r>
+      <w:r>
+        <w:t xml:space="preserve"> </w:t>
+      </w:r>
+      <w:r>
+        <w:t>10.1016/j.egyai.2023.100295</w:t>
+      </w:r>
+    </w:p>
+    <w:p>
+      <w:r>
+        <w:t xml:space="preserve">Basics of the Power Market | EPEX SPOT. (2025, May 02). Retrieved from </w:t>
+      </w:r>
+      <w:hyperlink r:id="rId10" w:history="1">
+        <w:r>
+          <w:rPr>
+            <w:rStyle w:val="Hyperlink"/>
+          </w:rPr>
+          <w:t>https://www.epexspot.com/en/basicspowermarket</w:t>
+        </w:r>
+      </w:hyperlink>
+    </w:p>
+    <w:p>
+      <w:r>
+        <w:t xml:space="preserve">    Total load by all grid users: </w:t>
+      </w:r>
+      <w:hyperlink r:id="rId11" w:history="1">
+        <w:r>
+          <w:rPr>
+            <w:rStyle w:val="Hyperlink"/>
+          </w:rPr>
+          <w:t>https://opendata.elia.be/explore/dataset/ods001/table/</w:t>
+        </w:r>
+      </w:hyperlink>
+    </w:p>
+    <w:p>
+      <w:r>
+        <w:t xml:space="preserve"> (for the "agent 0")</w:t>
+      </w:r>
+    </w:p>
+    <w:p>
+      <w:r>
+        <w:t xml:space="preserve">    Day ahead forecast of all generation per type: https://opendata.elia.be/explore/dataset/ods034/information/</w:t>
+      </w:r>
+    </w:p>
+    <w:p>
+      <w:r>
+        <w:t xml:space="preserve">    Actual generation per type: https://opendata.elia.be/explore/dataset/ods033/information/</w:t>
+      </w:r>
+    </w:p>
+    <w:p>
+      <w:pPr>
+        <w:rPr>
+          <w:lang w:val="nl-BE"/>
+        </w:rPr>
+      </w:pPr>
+      <w:r>
+        <w:t xml:space="preserve">    </w:t>
+      </w:r>
+      <w:r>
+        <w:rPr>
+          <w:lang w:val="nl-BE"/>
+        </w:rPr>
+        <w:t xml:space="preserve">Smart meter </w:t>
+      </w:r>
+      <w:proofErr w:type="spellStart"/>
+      <w:r>
+        <w:rPr>
+          <w:lang w:val="nl-BE"/>
+        </w:rPr>
+        <w:t>profiles</w:t>
+      </w:r>
+      <w:proofErr w:type="spellEnd"/>
+      <w:r>
+        <w:rPr>
+          <w:lang w:val="nl-BE"/>
+        </w:rPr>
+        <w:t xml:space="preserve">: </w:t>
+      </w:r>
+      <w:hyperlink r:id="rId12" w:history="1">
+        <w:r>
+          <w:rPr>
+            <w:rStyle w:val="Hyperlink"/>
+            <w:lang w:val="nl-BE"/>
+          </w:rPr>
+          <w:t>https://opendata.fluvius.be/explore/dataset/1_50-verbruiksprofielen-dm-elek-kwartierwaarden-voor-een-volledig-jaar/information/</w:t>
+        </w:r>
+      </w:hyperlink>
+    </w:p>
+    <w:p>
+      <w:pPr>
+        <w:rPr>
+          <w:lang w:val="nl-BE"/>
+        </w:rPr>
+      </w:pPr>
+    </w:p>
+    <w:p>
+      <w:pPr>
+        <w:rPr>
+          <w:lang w:val="nl-BE"/>
+        </w:rPr>
+      </w:pPr>
+      <w:hyperlink r:id="rId13" w:history="1">
+        <w:r>
+          <w:rPr>
+            <w:rStyle w:val="Hyperlink"/>
+            <w:lang w:val="nl-BE"/>
+          </w:rPr>
+          <w:t>https://www.epexspot.com/en/market-results</w:t>
+        </w:r>
+      </w:hyperlink>
+    </w:p>
+    <w:p>
+      <w:pPr>
+        <w:rPr>
+          <w:lang w:val="nl-BE"/>
+        </w:rPr>
+      </w:pPr>
+      <w:hyperlink r:id="rId14" w:history="1">
+        <w:r>
+          <w:rPr>
+            <w:rStyle w:val="Hyperlink"/>
+            <w:lang w:val="nl-BE"/>
+          </w:rPr>
+          <w:t>https://www.epexspot.com/en/basicspowermarket</w:t>
+        </w:r>
+      </w:hyperlink>
+    </w:p>
+    <w:p>
+      <w:pPr>
+        <w:rPr>
+          <w:lang w:val="nl-BE"/>
+        </w:rPr>
+      </w:pPr>
+      <w:hyperlink r:id="rId15" w:history="1">
+        <w:r>
+          <w:rPr>
+            <w:rStyle w:val="Hyperlink"/>
+            <w:lang w:val="nl-BE"/>
+          </w:rPr>
+          <w:t>https://www.next-kraftwerke.com/knowledge/day-ahead-trading-electricity</w:t>
+        </w:r>
+      </w:hyperlink>
+    </w:p>
+    <w:p>
+      <w:pPr>
+        <w:rPr>
+          <w:lang w:val="nl-BE"/>
+        </w:rPr>
+      </w:pPr>
+      <w:hyperlink r:id="rId16" w:history="1">
+        <w:r>
+          <w:rPr>
+            <w:rStyle w:val="Hyperlink"/>
+            <w:lang w:val="nl-BE"/>
+          </w:rPr>
+          <w:t>https://www.next-kraftwerke.com/knowledge/intraday-trading</w:t>
+        </w:r>
+      </w:hyperlink>
+    </w:p>
+    <w:p>
+      <w:pPr>
+        <w:rPr>
+          <w:lang w:val="nl-BE"/>
+        </w:rPr>
+      </w:pPr>
+      <w:hyperlink r:id="rId17" w:anchor="research" w:history="1">
+        <w:r>
+          <w:rPr>
+            <w:rStyle w:val="Hyperlink"/>
+            <w:lang w:val="nl-BE"/>
+          </w:rPr>
+          <w:t>https://assume-project.de/#research</w:t>
+        </w:r>
+      </w:hyperlink>
+    </w:p>
+    <w:p>
+      <w:pPr>
+        <w:rPr>
+          <w:lang w:val="nl-BE"/>
+        </w:rPr>
+      </w:pPr>
+      <w:hyperlink r:id="rId18" w:history="1">
+        <w:r>
+          <w:rPr>
+            <w:rStyle w:val="Hyperlink"/>
+            <w:lang w:val="nl-BE"/>
+          </w:rPr>
+          <w:t>https://www.sciencedirect.com/science/article/pii/S2666546823000678?via%3Dihub</w:t>
+        </w:r>
+      </w:hyperlink>
+    </w:p>
+    <w:p>
+      <w:pPr>
+        <w:rPr>
+          <w:lang w:val="nl-BE"/>
+        </w:rPr>
+      </w:pPr>
+    </w:p>
+    <w:p>
+      <w:pPr>
+        <w:rPr>
+          <w:lang w:val="nl-BE"/>
+        </w:rPr>
+      </w:pPr>
+      <w:hyperlink r:id="rId19" w:tgtFrame="_blank" w:tooltip="Original URL: https://docs.python.org/3/library/timeit.html. Click or tap if you trust this link." w:history="1">
+        <w:r>
+          <w:rPr>
+            <w:rStyle w:val="Hyperlink"/>
+            <w:lang w:val="nl-BE"/>
+          </w:rPr>
+          <w:t>https://docs.python.org/3/library/timeit.html</w:t>
+        </w:r>
+      </w:hyperlink>
+    </w:p>
+    <w:p>
+      <w:pPr>
+        <w:rPr>
+          <w:lang w:val="nl-BE"/>
+        </w:rPr>
+      </w:pPr>
+      <w:hyperlink r:id="rId20" w:history="1">
+        <w:r>
+          <w:rPr>
+            <w:rStyle w:val="Hyperlink"/>
+            <w:lang w:val="nl-BE"/>
+          </w:rPr>
+          <w:t>https://docs.python.org/3/library/profile.html</w:t>
+        </w:r>
+      </w:hyperlink>
+    </w:p>
+    <w:p>
+      <w:pPr>
+        <w:rPr>
+          <w:lang w:val="nl-BE"/>
+        </w:rPr>
+      </w:pPr>
+      <w:hyperlink r:id="rId21" w:history="1">
+        <w:r>
+          <w:rPr>
+            <w:rStyle w:val="Hyperlink"/>
+            <w:lang w:val="nl-BE"/>
+          </w:rPr>
+          <w:t>https://docs.python.org/3/library/tracemalloc.html</w:t>
+        </w:r>
+      </w:hyperlink>
+    </w:p>
+    <w:p>
+      <w:pPr>
+        <w:rPr>
+          <w:lang w:val="nl-BE"/>
+        </w:rPr>
+      </w:pPr>
+    </w:p>
+    <w:p>
+      <w:pPr>
+        <w:rPr>
+          <w:lang w:val="nl-BE"/>
+        </w:rPr>
+      </w:pPr>
+    </w:p>
+    <w:p>
+      <w:pPr>
+        <w:rPr>
+          <w:lang w:val="nl-BE"/>
+        </w:rPr>
+      </w:pPr>
+    </w:p>
     <w:sectPr>
-      <w:footerReference w:type="default" r:id="rId10"/>
+      <w:footerReference w:type="default" r:id="rId22"/>
       <w:type w:val="continuous"/>
       <w:pgSz w:w="11906" w:h="16838"/>
       <w:pgMar w:top="1417" w:right="1417" w:bottom="1417" w:left="1417" w:header="708" w:footer="708" w:gutter="0"/>
@@ -3247,7 +4117,6 @@
   <w:style w:type="character" w:default="1" w:styleId="Standaardalinea-lettertype">
     <w:name w:val="Default Paragraph Font"/>
     <w:uiPriority w:val="1"/>
-    <w:semiHidden/>
     <w:unhideWhenUsed/>
   </w:style>
   <w:style w:type="table" w:default="1" w:styleId="Standaardtabel">
@@ -4093,6 +4962,30 @@
       <w:spacing w:after="100"/>
       <w:ind w:left="2127" w:hanging="426"/>
     </w:pPr>
+  </w:style>
+  <w:style w:type="character" w:styleId="Onopgelostemelding">
+    <w:name w:val="Unresolved Mention"/>
+    <w:basedOn w:val="Standaardalinea-lettertype"/>
+    <w:uiPriority w:val="99"/>
+    <w:semiHidden/>
+    <w:unhideWhenUsed/>
+    <w:rsid w:val="00AF63D5"/>
+    <w:rPr>
+      <w:color w:val="605E5C"/>
+      <w:shd w:val="clear" w:color="auto" w:fill="E1DFDD"/>
+    </w:rPr>
+  </w:style>
+  <w:style w:type="character" w:styleId="GevolgdeHyperlink">
+    <w:name w:val="FollowedHyperlink"/>
+    <w:basedOn w:val="Standaardalinea-lettertype"/>
+    <w:uiPriority w:val="99"/>
+    <w:semiHidden/>
+    <w:unhideWhenUsed/>
+    <w:rsid w:val="00AF63D5"/>
+    <w:rPr>
+      <w:color w:val="D20824" w:themeColor="followedHyperlink"/>
+      <w:u w:val="single"/>
+    </w:rPr>
   </w:style>
 </w:styles>
 </file>

</xml_diff>

<commit_message>
profiling and thesis update
</commit_message>
<xml_diff>
--- a/Thesis.docx
+++ b/Thesis.docx
@@ -421,8 +421,8 @@
           <w:lang w:val="nl-BE"/>
         </w:rPr>
       </w:pPr>
-      <w:bookmarkStart w:id="1" w:name="_Toc65077128"/>
-      <w:bookmarkStart w:id="2" w:name="_Toc197185950"/>
+      <w:bookmarkStart w:id="1" w:name="_Toc197185950"/>
+      <w:bookmarkStart w:id="2" w:name="_Toc65077128"/>
       <w:r>
         <w:rPr>
           <w:lang w:val="nl-BE"/>
@@ -430,7 +430,7 @@
         <w:lastRenderedPageBreak/>
         <w:t>Abstract</w:t>
       </w:r>
-      <w:bookmarkEnd w:id="2"/>
+      <w:bookmarkEnd w:id="1"/>
     </w:p>
     <w:p>
       <w:r>
@@ -440,7 +440,7 @@
         <w:t xml:space="preserve"> study’s main goal is to find the time and memory bottlenecks in the ASSUME framework and find a proper solution for it. </w:t>
       </w:r>
     </w:p>
-    <w:bookmarkEnd w:id="1" w:displacedByCustomXml="next"/>
+    <w:bookmarkEnd w:id="2" w:displacedByCustomXml="next"/>
     <w:sdt>
       <w:sdtPr>
         <w:rPr>
@@ -487,7 +487,6 @@
               <w:kern w:val="2"/>
               <w:sz w:val="24"/>
               <w:szCs w:val="24"/>
-              <w:lang/>
               <w14:ligatures w14:val="standardContextual"/>
             </w:rPr>
           </w:pPr>
@@ -572,7 +571,6 @@
               <w:kern w:val="2"/>
               <w:sz w:val="24"/>
               <w:szCs w:val="24"/>
-              <w:lang/>
               <w14:ligatures w14:val="standardContextual"/>
             </w:rPr>
           </w:pPr>
@@ -648,7 +646,6 @@
               <w:kern w:val="2"/>
               <w:sz w:val="24"/>
               <w:szCs w:val="24"/>
-              <w:lang/>
               <w14:ligatures w14:val="standardContextual"/>
             </w:rPr>
           </w:pPr>
@@ -723,7 +720,6 @@
               <w:kern w:val="2"/>
               <w:sz w:val="24"/>
               <w:szCs w:val="24"/>
-              <w:lang/>
               <w14:ligatures w14:val="standardContextual"/>
             </w:rPr>
           </w:pPr>
@@ -795,7 +791,6 @@
               <w:kern w:val="2"/>
               <w:sz w:val="24"/>
               <w:szCs w:val="24"/>
-              <w:lang/>
               <w14:ligatures w14:val="standardContextual"/>
             </w:rPr>
           </w:pPr>
@@ -867,7 +862,6 @@
               <w:kern w:val="2"/>
               <w:sz w:val="24"/>
               <w:szCs w:val="24"/>
-              <w:lang/>
               <w14:ligatures w14:val="standardContextual"/>
             </w:rPr>
           </w:pPr>
@@ -942,7 +936,6 @@
               <w:kern w:val="2"/>
               <w:sz w:val="24"/>
               <w:szCs w:val="24"/>
-              <w:lang/>
               <w14:ligatures w14:val="standardContextual"/>
             </w:rPr>
           </w:pPr>
@@ -1017,7 +1010,6 @@
               <w:kern w:val="2"/>
               <w:sz w:val="24"/>
               <w:szCs w:val="24"/>
-              <w:lang/>
               <w14:ligatures w14:val="standardContextual"/>
             </w:rPr>
           </w:pPr>
@@ -1092,7 +1084,6 @@
               <w:kern w:val="2"/>
               <w:sz w:val="24"/>
               <w:szCs w:val="24"/>
-              <w:lang/>
               <w14:ligatures w14:val="standardContextual"/>
             </w:rPr>
           </w:pPr>
@@ -1167,7 +1158,6 @@
               <w:kern w:val="2"/>
               <w:sz w:val="24"/>
               <w:szCs w:val="24"/>
-              <w:lang/>
               <w14:ligatures w14:val="standardContextual"/>
             </w:rPr>
           </w:pPr>
@@ -1242,7 +1232,6 @@
               <w:kern w:val="2"/>
               <w:sz w:val="24"/>
               <w:szCs w:val="24"/>
-              <w:lang/>
               <w14:ligatures w14:val="standardContextual"/>
             </w:rPr>
           </w:pPr>
@@ -1774,10 +1763,18 @@
     </w:p>
     <w:p>
       <w:pPr>
-        <w:pStyle w:val="Heading3"/>
+        <w:pStyle w:val="Heading2"/>
+        <w:rPr>
+          <w:sz w:val="26"/>
+          <w:szCs w:val="26"/>
+        </w:rPr>
       </w:pPr>
       <w:bookmarkStart w:id="5" w:name="_Toc197185953"/>
       <w:r>
+        <w:rPr>
+          <w:sz w:val="26"/>
+          <w:szCs w:val="26"/>
+        </w:rPr>
         <w:t>The electricity market</w:t>
       </w:r>
       <w:bookmarkEnd w:id="5"/>
@@ -2339,9 +2336,17 @@
     <w:p>
       <w:pPr>
         <w:pStyle w:val="Heading3"/>
+        <w:rPr>
+          <w:sz w:val="26"/>
+          <w:szCs w:val="26"/>
+        </w:rPr>
       </w:pPr>
       <w:bookmarkStart w:id="6" w:name="_Toc197185954"/>
       <w:r>
+        <w:rPr>
+          <w:sz w:val="26"/>
+          <w:szCs w:val="26"/>
+        </w:rPr>
         <w:lastRenderedPageBreak/>
         <w:t>The ASSUME framework</w:t>
       </w:r>
@@ -2373,21 +2378,7 @@
           <w:sz w:val="22"/>
           <w:szCs w:val="24"/>
         </w:rPr>
-        <w:t xml:space="preserve">add multiple markets, producers and consumers to </w:t>
-      </w:r>
-      <w:r>
-        <w:rPr>
-          <w:sz w:val="22"/>
-          <w:szCs w:val="24"/>
-        </w:rPr>
-        <w:t xml:space="preserve">closely </w:t>
-      </w:r>
-      <w:r>
-        <w:rPr>
-          <w:sz w:val="22"/>
-          <w:szCs w:val="24"/>
-        </w:rPr>
-        <w:t xml:space="preserve">simulate a real-world example. In our case however, we work with a single day ahead market, 5 producers and 10000 consumers to approximate the Belgian electricity market. </w:t>
+        <w:t xml:space="preserve">add multiple markets, producers and consumers to closely simulate a real-world example. In our case however, we work with a single day ahead market, 5 producers and 10000 consumers to approximate the Belgian electricity market. </w:t>
       </w:r>
     </w:p>
     <w:p>
@@ -2780,7 +2771,214 @@
     </w:p>
     <w:p>
       <w:pPr>
-        <w:rPr>
+        <w:pStyle w:val="Heading3"/>
+        <w:rPr>
+          <w:sz w:val="26"/>
+          <w:szCs w:val="26"/>
+        </w:rPr>
+      </w:pPr>
+      <w:r>
+        <w:rPr>
+          <w:sz w:val="26"/>
+          <w:szCs w:val="26"/>
+        </w:rPr>
+        <w:t>Profiling &amp; optimization</w:t>
+      </w:r>
+    </w:p>
+    <w:p>
+      <w:pPr>
+        <w:rPr>
+          <w:sz w:val="22"/>
+          <w:szCs w:val="24"/>
+        </w:rPr>
+      </w:pPr>
+      <w:r>
+        <w:rPr>
+          <w:sz w:val="22"/>
+          <w:szCs w:val="24"/>
+        </w:rPr>
+        <w:t xml:space="preserve">Optimization is the process of modifying a software system to make some aspects of it work more efficiently or use fewer resources. In general, a program can be optimized so that it executes more quickly, uses less memory or even draws less power. </w:t>
+      </w:r>
+      <w:r>
+        <w:rPr>
+          <w:sz w:val="22"/>
+          <w:szCs w:val="24"/>
+        </w:rPr>
+        <w:t>Optimization often comes with trade-offs, where enhancing one metric may come at the expense of another. A very common one is the space-time trade-off where you make the trade between program runtime and memory usage (</w:t>
+      </w:r>
+      <w:r>
+        <w:rPr>
+          <w:b/>
+          <w:bCs/>
+          <w:sz w:val="22"/>
+          <w:szCs w:val="24"/>
+        </w:rPr>
+        <w:t>consumption?)</w:t>
+      </w:r>
+      <w:r>
+        <w:rPr>
+          <w:sz w:val="22"/>
+          <w:szCs w:val="24"/>
+        </w:rPr>
+        <w:t xml:space="preserve">. The goal is to find a balance with the resources that you have and the objective you are trying to reach. </w:t>
+      </w:r>
+      <w:r>
+        <w:rPr>
+          <w:sz w:val="22"/>
+          <w:szCs w:val="24"/>
+        </w:rPr>
+        <w:t xml:space="preserve">To find what exactly needs to be optimized, we </w:t>
+      </w:r>
+      <w:r>
+        <w:rPr>
+          <w:sz w:val="22"/>
+          <w:szCs w:val="24"/>
+        </w:rPr>
+        <w:t>must</w:t>
+      </w:r>
+      <w:r>
+        <w:rPr>
+          <w:sz w:val="22"/>
+          <w:szCs w:val="24"/>
+        </w:rPr>
+        <w:t xml:space="preserve"> find the performance bottlenecks, </w:t>
+      </w:r>
+      <w:r>
+        <w:rPr>
+          <w:sz w:val="22"/>
+          <w:szCs w:val="24"/>
+        </w:rPr>
+        <w:t>the parts of the code that consume the most time and resources, by doing a performance analysis by ways of profiling.</w:t>
+      </w:r>
+    </w:p>
+    <w:p>
+      <w:pPr>
+        <w:rPr>
+          <w:sz w:val="22"/>
+          <w:szCs w:val="24"/>
+        </w:rPr>
+      </w:pPr>
+      <w:r>
+        <w:rPr>
+          <w:sz w:val="22"/>
+          <w:szCs w:val="24"/>
+        </w:rPr>
+        <w:t xml:space="preserve">Profiling is an analysis technique used to measure and analyze a program’s performance while it is running. </w:t>
+      </w:r>
+      <w:r>
+        <w:rPr>
+          <w:sz w:val="22"/>
+          <w:szCs w:val="24"/>
+        </w:rPr>
+        <w:t xml:space="preserve">There are two types of profilers: statistical and deterministic. Statistical profilers periodically check what the program is doing by sampling the call stack, they produce low overhead and will not slow down the program </w:t>
+      </w:r>
+      <w:r>
+        <w:rPr>
+          <w:sz w:val="22"/>
+          <w:szCs w:val="24"/>
+        </w:rPr>
+        <w:t>much,</w:t>
+      </w:r>
+      <w:r>
+        <w:rPr>
+          <w:sz w:val="22"/>
+          <w:szCs w:val="24"/>
+        </w:rPr>
+        <w:t xml:space="preserve"> </w:t>
+      </w:r>
+      <w:r>
+        <w:rPr>
+          <w:sz w:val="22"/>
+          <w:szCs w:val="24"/>
+        </w:rPr>
+        <w:t xml:space="preserve">but they are not very precise in terms of timing and call count. Deterministic profilers on the other hand are very precise because they </w:t>
+      </w:r>
+      <w:proofErr w:type="gramStart"/>
+      <w:r>
+        <w:rPr>
+          <w:sz w:val="22"/>
+          <w:szCs w:val="24"/>
+        </w:rPr>
+        <w:t>log</w:t>
+      </w:r>
+      <w:proofErr w:type="gramEnd"/>
+      <w:r>
+        <w:rPr>
+          <w:sz w:val="22"/>
+          <w:szCs w:val="24"/>
+        </w:rPr>
+        <w:t xml:space="preserve"> every single function call and return</w:t>
+      </w:r>
+      <w:r>
+        <w:rPr>
+          <w:sz w:val="22"/>
+          <w:szCs w:val="24"/>
+        </w:rPr>
+        <w:t>,</w:t>
+      </w:r>
+      <w:r>
+        <w:rPr>
+          <w:sz w:val="22"/>
+          <w:szCs w:val="24"/>
+        </w:rPr>
+        <w:t xml:space="preserve"> but this also means that they produce a lot of overhead. </w:t>
+      </w:r>
+    </w:p>
+    <w:p>
+      <w:pPr>
+        <w:rPr>
+          <w:sz w:val="22"/>
+          <w:szCs w:val="24"/>
+        </w:rPr>
+      </w:pPr>
+      <w:r>
+        <w:rPr>
+          <w:sz w:val="22"/>
+          <w:szCs w:val="24"/>
+        </w:rPr>
+        <w:t xml:space="preserve">The </w:t>
+      </w:r>
+      <w:proofErr w:type="gramStart"/>
+      <w:r>
+        <w:rPr>
+          <w:sz w:val="22"/>
+          <w:szCs w:val="24"/>
+        </w:rPr>
+        <w:t>profiler</w:t>
+      </w:r>
+      <w:proofErr w:type="gramEnd"/>
+      <w:r>
+        <w:rPr>
+          <w:sz w:val="22"/>
+          <w:szCs w:val="24"/>
+        </w:rPr>
+        <w:t xml:space="preserve"> </w:t>
+      </w:r>
+    </w:p>
+    <w:p>
+      <w:pPr>
+        <w:rPr>
+          <w:b/>
+          <w:bCs/>
+          <w:sz w:val="22"/>
+          <w:szCs w:val="24"/>
+        </w:rPr>
+      </w:pPr>
+      <w:r>
+        <w:rPr>
+          <w:b/>
+          <w:bCs/>
+          <w:sz w:val="22"/>
+          <w:szCs w:val="24"/>
+        </w:rPr>
+        <w:t>Does the Big O notation need to be explained?</w:t>
+      </w:r>
+    </w:p>
+    <w:p>
+      <w:pPr>
+        <w:rPr>
+          <w:b/>
+          <w:bCs/>
           <w:sz w:val="22"/>
           <w:szCs w:val="24"/>
         </w:rPr>
@@ -2831,11 +3029,197 @@
       <w:bookmarkEnd w:id="8"/>
     </w:p>
     <w:p>
+      <w:r>
+        <w:t>C:\Users\samee\PycharmProjects\assumption\.venv\Lib\site-packages\assume\markets\clearing_algorithms\simple.py:30: size=92.8 MiB, count=419328, average=232 B</w:t>
+      </w:r>
+    </w:p>
+    <w:p>
+      <w:r>
+        <w:t>C:\Users\samee\PycharmProjects\assumption\.venv\Lib\site-packages\assume\common\utils.py:98: size=8190 KiB, count=209664, average=40 B</w:t>
+      </w:r>
+    </w:p>
+    <w:p>
+      <w:r>
+        <w:t>C:\Users\samee\PycharmProjects\assumption\.venv\Lib\site-packages\assume\common\utils.py:97: size=8190 KiB, count=209664, average=40 B</w:t>
+      </w:r>
+    </w:p>
+    <w:p>
+      <w:r>
+        <w:t>C:\Users\samee\PycharmProjects\assumption\.venv\Lib\site-packages\assume\markets\clearing_algorithms\simple.py:34: size=4914 KiB, count=209664, average=24 B</w:t>
+      </w:r>
+    </w:p>
+    <w:p>
+      <w:r>
+        <w:t>C:\Users\samee\PycharmProjects\assumption\.venv\Lib\site-packages\assume\markets\clearing_algorithms\simple.py:33: size=4914 KiB, count=209664, average=24 B</w:t>
+      </w:r>
+    </w:p>
+    <w:p>
+      <w:r>
+        <w:t>C:\Users\samee\PycharmProjects\assumption\.venv\Lib\site-packages\numpy\_core\numeric.py:352: size=3359 KiB, count=152, average=22.1 KiB</w:t>
+      </w:r>
+    </w:p>
+    <w:p>
+      <w:r>
+        <w:t>C:\Users\samee\PycharmProjects\assumption\.venv\Lib\site-packages\assume\markets\base_market.py:707: size=1784 KiB, count=1, average=1784 KiB</w:t>
+      </w:r>
+    </w:p>
+    <w:p>
+      <w:r>
+        <w:t xml:space="preserve">&lt;frozen </w:t>
+      </w:r>
+      <w:proofErr w:type="spellStart"/>
+      <w:proofErr w:type="gramStart"/>
+      <w:r>
+        <w:t>importlib</w:t>
+      </w:r>
+      <w:proofErr w:type="spellEnd"/>
+      <w:r>
+        <w:t>._</w:t>
+      </w:r>
+      <w:proofErr w:type="spellStart"/>
+      <w:proofErr w:type="gramEnd"/>
+      <w:r>
+        <w:t>bootstrap_external</w:t>
+      </w:r>
+      <w:proofErr w:type="spellEnd"/>
+      <w:r>
+        <w:t>&gt;:753: size=1627 KiB, count=12887, average=129 B</w:t>
+      </w:r>
+    </w:p>
+    <w:p>
+      <w:r>
+        <w:t>C:\Users\samee\PycharmProjects\assumption\.venv\Lib\site-packages\assume\common\fast_pandas.py:201: size=1100 KiB, count=8762, average=129 B</w:t>
+      </w:r>
+    </w:p>
+    <w:p>
+      <w:r>
+        <w:t>C:\Users\samee\AppData\Local\Programs\Python\Python312\Lib\copy.py:143: size=1097 KiB, count=45, average=24.4 KiB</w:t>
+      </w:r>
+    </w:p>
+    <w:p>
+      <w:r>
+        <w:t>C:\Users\samee\PycharmProjects\assumption\.venv\Lib\site-packages\assume\common\fast_pandas.py:317: size=1097 KiB, count=39, average=28.1 KiB</w:t>
+      </w:r>
+    </w:p>
+    <w:p>
+      <w:r>
+        <w:t>C:\Users\samee\PycharmProjects\assumption\.venv\Lib\site-packages\sqlalchemy\engine\default.py:1484: size=669 KiB, count=5971, average=115 B</w:t>
+      </w:r>
+    </w:p>
+    <w:p>
+      <w:r>
+        <w:t>C:\Users\samee\PycharmProjects\assumption\.venv\Lib\site-packages\assume\common\utils.py:99: size=547 KiB, count=8758, average=64 B</w:t>
+      </w:r>
+    </w:p>
+    <w:p>
+      <w:r>
+        <w:t>C:\Users\samee\PycharmProjects\assumption\.venv\Lib\site-packages\assume\common\fast_pandas.py:985: size=343 KiB, count=15, average=22.9 KiB</w:t>
+      </w:r>
+    </w:p>
+    <w:p>
+      <w:r>
+        <w:lastRenderedPageBreak/>
+        <w:t>C:\Users\samee\PycharmProjects\assumption\.venv\Lib\site-packages\dateutil\rrule.py:886: size=341 KiB, count=8740, average=40 B</w:t>
+      </w:r>
+    </w:p>
+    <w:p>
+      <w:r>
+        <w:t xml:space="preserve">&lt;frozen </w:t>
+      </w:r>
+      <w:proofErr w:type="spellStart"/>
+      <w:proofErr w:type="gramStart"/>
+      <w:r>
+        <w:t>importlib</w:t>
+      </w:r>
+      <w:proofErr w:type="spellEnd"/>
+      <w:r>
+        <w:t>._</w:t>
+      </w:r>
+      <w:proofErr w:type="gramEnd"/>
+      <w:r>
+        <w:t>bootstrap&gt;:488: size=286 KiB, count=2264, average=129 B</w:t>
+      </w:r>
+    </w:p>
+    <w:p>
+      <w:r>
+        <w:t>C:\Users\samee\PycharmProjects\assumption\.venv\Lib\site-packages\pandas\core\frame.py:12683: size=274 KiB, count=12, average=22.9 KiB</w:t>
+      </w:r>
+    </w:p>
+    <w:p>
+      <w:r>
+        <w:t>C:\Users\samee\PycharmProjects\assumption\.venv\Lib\site-packages\xarray\coding\times.py:508: size=274 KiB, count=8, average=34.3 KiB</w:t>
+      </w:r>
+    </w:p>
+    <w:p>
+      <w:r>
+        <w:t>C:\Users\samee\PycharmProjects\assumption\.venv\Lib\site-packages\assume\markets\base_market.py:255: size=256 KiB, count=1, average=256 KiB</w:t>
+      </w:r>
+    </w:p>
+    <w:p>
+      <w:r>
+        <w:t>C:\Users\samee\PycharmProjects\assumption\.venv\Lib\site-packages\assume\markets\clearing_algorithms\simple.py:155: size=205 KiB, count=8759, average=24 B</w:t>
+      </w:r>
+    </w:p>
+    <w:p>
+      <w:r>
+        <w:t>C:\Users\samee\PycharmProjects\assumption\.venv\Lib\site-packages\assume\markets\clearing_algorithms\simple.py:29: size=205 KiB, count=8759, average=24 B</w:t>
+      </w:r>
+    </w:p>
+    <w:p>
+      <w:r>
+        <w:t>C:\Users\samee\PycharmProjects\assumption\.venv\Lib\site-packages\assume\markets\clearing_algorithms\simple.py:19: size=205 KiB, count=8759, average=24 B</w:t>
+      </w:r>
+    </w:p>
+    <w:p>
+      <w:r>
+        <w:t>C:\Users\samee\PycharmProjects\assumption\.venv\Lib\site-packages\assume\markets\clearing_algorithms\simple.py:18: size=205 KiB, count=8759, average=24 B</w:t>
+      </w:r>
+    </w:p>
+    <w:p>
+      <w:r>
+        <w:t>C:\Users\samee\PycharmProjects\assumption\.venv\Lib\site-packages\assume\common\units_operator.py:381: size=189 KiB, count=2000, average=97 B</w:t>
+      </w:r>
+    </w:p>
+    <w:p>
+      <w:r>
+        <w:t xml:space="preserve">&lt;frozen </w:t>
+      </w:r>
+      <w:proofErr w:type="spellStart"/>
+      <w:r>
+        <w:t>abc</w:t>
+      </w:r>
+      <w:proofErr w:type="spellEnd"/>
+      <w:r>
+        <w:t>&gt;:123: size=139 KiB, count=1719, average=83 B</w:t>
+      </w:r>
+    </w:p>
+    <w:p>
+      <w:r>
+        <w:t>C:\Users\samee\PycharmProjects\assumption\.venv\Lib\site-packages\xarray\core\duck_array_ops.py:419: size=137 KiB, count=7, average=19.6 KiB</w:t>
+      </w:r>
+    </w:p>
+    <w:p>
+      <w:r>
+        <w:t>C:\Users\samee\PycharmProjects\assumption\.venv\Lib\site-packages\pandas\core\arrays\_ranges.py:88: size=137 KiB, count=4, average=34.3 KiB</w:t>
+      </w:r>
+    </w:p>
+    <w:p>
+      <w:r>
+        <w:t>C:\Users\samee\PycharmProjects\assumption\.venv\Lib\site-packages\assume\common\fast_pandas.py:605: size=137 KiB, count=4, average=34.3 KiB</w:t>
+      </w:r>
+    </w:p>
+    <w:p>
+      <w:r>
+        <w:t>C:\Users\samee\PycharmProjects\assumption\.venv\Lib\site-packages\assume\common\fast_pandas.py:442: size=119 KiB, count=867, average=141 B</w:t>
+      </w:r>
+    </w:p>
+    <w:p>
       <w:pPr>
         <w:pStyle w:val="Heading1"/>
       </w:pPr>
       <w:bookmarkStart w:id="9" w:name="_Toc197185957"/>
       <w:r>
+        <w:lastRenderedPageBreak/>
         <w:t>Conclusion</w:t>
       </w:r>
       <w:bookmarkEnd w:id="9"/>
@@ -2921,7 +3305,6 @@
     </w:p>
     <w:p>
       <w:r>
-        <w:lastRenderedPageBreak/>
         <w:t xml:space="preserve"> (for the "agent 0")</w:t>
       </w:r>
     </w:p>
@@ -2968,19 +3351,7 @@
           <w:rPr>
             <w:rStyle w:val="Hyperlink"/>
           </w:rPr>
-          <w:t>https://www.epexspot.com/en/ba</w:t>
-        </w:r>
-        <w:r>
-          <w:rPr>
-            <w:rStyle w:val="Hyperlink"/>
-          </w:rPr>
-          <w:t>s</w:t>
-        </w:r>
-        <w:r>
-          <w:rPr>
-            <w:rStyle w:val="Hyperlink"/>
-          </w:rPr>
-          <w:t>icspowermarket</w:t>
+          <w:t>https://www.epexspot.com/en/basicspowermarket</w:t>
         </w:r>
       </w:hyperlink>
     </w:p>
@@ -3010,19 +3381,7 @@
           <w:rPr>
             <w:rStyle w:val="Hyperlink"/>
           </w:rPr>
-          <w:t>https://assume-project.d</w:t>
-        </w:r>
-        <w:r>
-          <w:rPr>
-            <w:rStyle w:val="Hyperlink"/>
-          </w:rPr>
-          <w:t>e</w:t>
-        </w:r>
-        <w:r>
-          <w:rPr>
-            <w:rStyle w:val="Hyperlink"/>
-          </w:rPr>
-          <w:t>/#research</w:t>
+          <w:t>https://assume-project.de/#research</w:t>
         </w:r>
       </w:hyperlink>
     </w:p>
@@ -3078,10 +3437,21 @@
       </w:hyperlink>
     </w:p>
     <w:p/>
+    <w:p>
+      <w:hyperlink r:id="rId23" w:history="1">
+        <w:r>
+          <w:rPr>
+            <w:rStyle w:val="Hyperlink"/>
+          </w:rPr>
+          <w:t>https://www.ranorex.com/blog/what-is-code-profiling-and-how-to-choose-the-right-tool/</w:t>
+        </w:r>
+      </w:hyperlink>
+    </w:p>
+    <w:p/>
     <w:p/>
     <w:p/>
     <w:sectPr>
-      <w:footerReference w:type="default" r:id="rId23"/>
+      <w:footerReference w:type="default" r:id="rId24"/>
       <w:type w:val="continuous"/>
       <w:pgSz w:w="11906" w:h="16838"/>
       <w:pgMar w:top="1417" w:right="1417" w:bottom="1417" w:left="1417" w:header="708" w:footer="708" w:gutter="0"/>

</xml_diff>